<commit_message>
Update on Modeling data and SQL join exam
</commit_message>
<xml_diff>
--- a/Courses/Software-Sciences/Module-3-Databases-New/12-Modeling-Data-and-SQL-JOIN-Exam/12-Modeling-Data-and-SQL-JOIN-Exam.docx
+++ b/Courses/Software-Sciences/Module-3-Databases-New/12-Modeling-Data-and-SQL-JOIN-Exam/12-Modeling-Data-and-SQL-JOIN-Exam.docx
@@ -1,6 +1,6 @@
 
 <file path=word/document.xml><?xml version="1.0" encoding="utf-8"?>
-<w:document xmlns:wpc="http://schemas.microsoft.com/office/word/2010/wordprocessingCanvas" xmlns:cx="http://schemas.microsoft.com/office/drawing/2014/chartex" xmlns:cx1="http://schemas.microsoft.com/office/drawing/2015/9/8/chartex" xmlns:cx2="http://schemas.microsoft.com/office/drawing/2015/10/21/chartex" xmlns:cx3="http://schemas.microsoft.com/office/drawing/2016/5/9/chartex" xmlns:cx4="http://schemas.microsoft.com/office/drawing/2016/5/10/chartex" xmlns:cx5="http://schemas.microsoft.com/office/drawing/2016/5/11/chartex" xmlns:cx6="http://schemas.microsoft.com/office/drawing/2016/5/12/chartex" xmlns:cx7="http://schemas.microsoft.com/office/drawing/2016/5/13/chartex" xmlns:cx8="http://schemas.microsoft.com/office/drawing/2016/5/14/chartex" xmlns:mc="http://schemas.openxmlformats.org/markup-compatibility/2006" xmlns:aink="http://schemas.microsoft.com/office/drawing/2016/ink" xmlns:am3d="http://schemas.microsoft.com/office/drawing/2017/model3d" xmlns:o="urn:schemas-microsoft-com:office:office" xmlns:oel="http://schemas.microsoft.com/office/2019/extlst" xmlns:r="http://schemas.openxmlformats.org/officeDocument/2006/relationships" xmlns:m="http://schemas.openxmlformats.org/officeDocument/2006/math" xmlns:v="urn:schemas-microsoft-com:vml" xmlns:wp14="http://schemas.microsoft.com/office/word/2010/wordprocessingDrawing" xmlns:wp="http://schemas.openxmlformats.org/drawingml/2006/wordprocessingDrawing" xmlns:w10="urn:schemas-microsoft-com:office:word" xmlns:w="http://schemas.openxmlformats.org/wordprocessingml/2006/main" xmlns:w14="http://schemas.microsoft.com/office/word/2010/wordml" xmlns:w15="http://schemas.microsoft.com/office/word/2012/wordml" xmlns:w16cex="http://schemas.microsoft.com/office/word/2018/wordml/cex" xmlns:w16cid="http://schemas.microsoft.com/office/word/2016/wordml/cid" xmlns:w16="http://schemas.microsoft.com/office/word/2018/wordml" xmlns:w16sdtdh="http://schemas.microsoft.com/office/word/2020/wordml/sdtdatahash" xmlns:w16se="http://schemas.microsoft.com/office/word/2015/wordml/symex" xmlns:wpg="http://schemas.microsoft.com/office/word/2010/wordprocessingGroup" xmlns:wpi="http://schemas.microsoft.com/office/word/2010/wordprocessingInk" xmlns:wne="http://schemas.microsoft.com/office/word/2006/wordml" xmlns:wps="http://schemas.microsoft.com/office/word/2010/wordprocessingShape" mc:Ignorable="w14 w15 w16se w16cid w16 w16cex w16sdtdh wp14">
+<w:document xmlns:wpc="http://schemas.microsoft.com/office/word/2010/wordprocessingCanvas" xmlns:cx="http://schemas.microsoft.com/office/drawing/2014/chartex" xmlns:cx1="http://schemas.microsoft.com/office/drawing/2015/9/8/chartex" xmlns:cx2="http://schemas.microsoft.com/office/drawing/2015/10/21/chartex" xmlns:cx3="http://schemas.microsoft.com/office/drawing/2016/5/9/chartex" xmlns:cx4="http://schemas.microsoft.com/office/drawing/2016/5/10/chartex" xmlns:cx5="http://schemas.microsoft.com/office/drawing/2016/5/11/chartex" xmlns:cx6="http://schemas.microsoft.com/office/drawing/2016/5/12/chartex" xmlns:cx7="http://schemas.microsoft.com/office/drawing/2016/5/13/chartex" xmlns:cx8="http://schemas.microsoft.com/office/drawing/2016/5/14/chartex" xmlns:mc="http://schemas.openxmlformats.org/markup-compatibility/2006" xmlns:aink="http://schemas.microsoft.com/office/drawing/2016/ink" xmlns:am3d="http://schemas.microsoft.com/office/drawing/2017/model3d" xmlns:o="urn:schemas-microsoft-com:office:office" xmlns:oel="http://schemas.microsoft.com/office/2019/extlst" xmlns:r="http://schemas.openxmlformats.org/officeDocument/2006/relationships" xmlns:m="http://schemas.openxmlformats.org/officeDocument/2006/math" xmlns:v="urn:schemas-microsoft-com:vml" xmlns:wp14="http://schemas.microsoft.com/office/word/2010/wordprocessingDrawing" xmlns:wp="http://schemas.openxmlformats.org/drawingml/2006/wordprocessingDrawing" xmlns:w10="urn:schemas-microsoft-com:office:word" xmlns:w="http://schemas.openxmlformats.org/wordprocessingml/2006/main" xmlns:w14="http://schemas.microsoft.com/office/word/2010/wordml" xmlns:w15="http://schemas.microsoft.com/office/word/2012/wordml" xmlns:w16cex="http://schemas.microsoft.com/office/word/2018/wordml/cex" xmlns:w16cid="http://schemas.microsoft.com/office/word/2016/wordml/cid" xmlns:w16="http://schemas.microsoft.com/office/word/2018/wordml" xmlns:w16du="http://schemas.microsoft.com/office/word/2023/wordml/word16du" xmlns:w16sdtdh="http://schemas.microsoft.com/office/word/2020/wordml/sdtdatahash" xmlns:w16se="http://schemas.microsoft.com/office/word/2015/wordml/symex" xmlns:wpg="http://schemas.microsoft.com/office/word/2010/wordprocessingGroup" xmlns:wpi="http://schemas.microsoft.com/office/word/2010/wordprocessingInk" xmlns:wne="http://schemas.microsoft.com/office/word/2006/wordml" xmlns:wps="http://schemas.microsoft.com/office/word/2010/wordprocessingShape" mc:Ignorable="w14 w15 w16se w16cid w16 w16cex w16sdtdh w16du wp14">
   <w:body>
     <w:p>
       <w:pPr>
@@ -15,7 +15,25 @@
         <w:rPr>
           <w:lang w:val="bg-BG"/>
         </w:rPr>
-        <w:t>Контролно изпитване</w:t>
+        <w:t>Контролн</w:t>
+      </w:r>
+      <w:r>
+        <w:rPr>
+          <w:lang w:val="bg-BG"/>
+        </w:rPr>
+        <w:t>а</w:t>
+      </w:r>
+      <w:r>
+        <w:rPr>
+          <w:lang w:val="bg-BG"/>
+        </w:rPr>
+        <w:t xml:space="preserve"> </w:t>
+      </w:r>
+      <w:r>
+        <w:rPr>
+          <w:lang w:val="bg-BG"/>
+        </w:rPr>
+        <w:t>работа</w:t>
       </w:r>
       <w:r>
         <w:rPr>
@@ -81,180 +99,101 @@
         </w:rPr>
         <w:t xml:space="preserve">: </w:t>
       </w:r>
-      <w:r>
-        <w:fldChar w:fldCharType="begin"/>
-      </w:r>
-      <w:r>
-        <w:instrText>HYPERLINK</w:instrText>
-      </w:r>
-      <w:r>
-        <w:rPr>
-          <w:lang w:val="ru-RU"/>
-        </w:rPr>
-        <w:instrText xml:space="preserve"> "</w:instrText>
-      </w:r>
-      <w:r>
-        <w:instrText>https</w:instrText>
-      </w:r>
-      <w:r>
-        <w:rPr>
-          <w:lang w:val="ru-RU"/>
-        </w:rPr>
-        <w:instrText>://</w:instrText>
-      </w:r>
-      <w:r>
-        <w:instrText>judge</w:instrText>
-      </w:r>
-      <w:r>
-        <w:rPr>
-          <w:lang w:val="ru-RU"/>
-        </w:rPr>
-        <w:instrText>.</w:instrText>
-      </w:r>
-      <w:r>
-        <w:instrText>softuni</w:instrText>
-      </w:r>
-      <w:r>
-        <w:rPr>
-          <w:lang w:val="ru-RU"/>
-        </w:rPr>
-        <w:instrText>.</w:instrText>
-      </w:r>
-      <w:r>
-        <w:instrText>org</w:instrText>
-      </w:r>
-      <w:r>
-        <w:rPr>
-          <w:lang w:val="ru-RU"/>
-        </w:rPr>
-        <w:instrText>/</w:instrText>
-      </w:r>
-      <w:r>
-        <w:instrText>Contests</w:instrText>
-      </w:r>
-      <w:r>
-        <w:rPr>
-          <w:lang w:val="ru-RU"/>
-        </w:rPr>
-        <w:instrText>/</w:instrText>
-      </w:r>
-      <w:r>
-        <w:instrText>Practice</w:instrText>
-      </w:r>
-      <w:r>
-        <w:rPr>
-          <w:lang w:val="ru-RU"/>
-        </w:rPr>
-        <w:instrText>/</w:instrText>
-      </w:r>
-      <w:r>
-        <w:instrText>Index</w:instrText>
-      </w:r>
-      <w:r>
-        <w:rPr>
-          <w:lang w:val="ru-RU"/>
-        </w:rPr>
-        <w:instrText>/4696#0"</w:instrText>
-      </w:r>
-      <w:r>
-        <w:fldChar w:fldCharType="separate"/>
-      </w:r>
-      <w:r>
-        <w:rPr>
-          <w:rStyle w:val="Hyperlink"/>
-        </w:rPr>
-        <w:t>https</w:t>
-      </w:r>
-      <w:r>
-        <w:rPr>
-          <w:rStyle w:val="Hyperlink"/>
-          <w:lang w:val="ru-RU"/>
-        </w:rPr>
-        <w:t>://</w:t>
-      </w:r>
-      <w:r>
-        <w:rPr>
-          <w:rStyle w:val="Hyperlink"/>
-        </w:rPr>
-        <w:t>judge</w:t>
-      </w:r>
-      <w:r>
-        <w:rPr>
-          <w:rStyle w:val="Hyperlink"/>
-          <w:lang w:val="ru-RU"/>
-        </w:rPr>
-        <w:t>.</w:t>
-      </w:r>
-      <w:proofErr w:type="spellStart"/>
-      <w:r>
-        <w:rPr>
-          <w:rStyle w:val="Hyperlink"/>
-        </w:rPr>
-        <w:t>softuni</w:t>
-      </w:r>
-      <w:proofErr w:type="spellEnd"/>
-      <w:r>
-        <w:rPr>
-          <w:rStyle w:val="Hyperlink"/>
-          <w:lang w:val="ru-RU"/>
-        </w:rPr>
-        <w:t>.</w:t>
-      </w:r>
-      <w:r>
-        <w:rPr>
-          <w:rStyle w:val="Hyperlink"/>
-        </w:rPr>
-        <w:t>org</w:t>
-      </w:r>
-      <w:r>
-        <w:rPr>
-          <w:rStyle w:val="Hyperlink"/>
-          <w:lang w:val="ru-RU"/>
-        </w:rPr>
-        <w:t>/</w:t>
-      </w:r>
-      <w:r>
-        <w:rPr>
-          <w:rStyle w:val="Hyperlink"/>
-        </w:rPr>
-        <w:t>Contests</w:t>
-      </w:r>
-      <w:r>
-        <w:rPr>
-          <w:rStyle w:val="Hyperlink"/>
-          <w:lang w:val="ru-RU"/>
-        </w:rPr>
-        <w:t>/</w:t>
-      </w:r>
-      <w:r>
-        <w:rPr>
-          <w:rStyle w:val="Hyperlink"/>
-        </w:rPr>
-        <w:t>Practice</w:t>
-      </w:r>
-      <w:r>
-        <w:rPr>
-          <w:rStyle w:val="Hyperlink"/>
-          <w:lang w:val="ru-RU"/>
-        </w:rPr>
-        <w:t>/</w:t>
-      </w:r>
-      <w:r>
-        <w:rPr>
-          <w:rStyle w:val="Hyperlink"/>
-        </w:rPr>
-        <w:t>Index</w:t>
-      </w:r>
-      <w:r>
-        <w:rPr>
-          <w:rStyle w:val="Hyperlink"/>
-          <w:lang w:val="ru-RU"/>
-        </w:rPr>
-        <w:t>/4696#0</w:t>
-      </w:r>
-      <w:r>
-        <w:fldChar w:fldCharType="end"/>
-      </w:r>
+      <w:hyperlink r:id="rId8" w:history="1">
+        <w:r>
+          <w:rPr>
+            <w:rStyle w:val="Hyperlink"/>
+          </w:rPr>
+          <w:t>https</w:t>
+        </w:r>
+        <w:r>
+          <w:rPr>
+            <w:rStyle w:val="Hyperlink"/>
+            <w:lang w:val="ru-RU"/>
+          </w:rPr>
+          <w:t>://</w:t>
+        </w:r>
+        <w:r>
+          <w:rPr>
+            <w:rStyle w:val="Hyperlink"/>
+          </w:rPr>
+          <w:t>judge</w:t>
+        </w:r>
+        <w:r>
+          <w:rPr>
+            <w:rStyle w:val="Hyperlink"/>
+            <w:lang w:val="ru-RU"/>
+          </w:rPr>
+          <w:t>.</w:t>
+        </w:r>
+        <w:proofErr w:type="spellStart"/>
+        <w:r>
+          <w:rPr>
+            <w:rStyle w:val="Hyperlink"/>
+          </w:rPr>
+          <w:t>softuni</w:t>
+        </w:r>
+        <w:proofErr w:type="spellEnd"/>
+        <w:r>
+          <w:rPr>
+            <w:rStyle w:val="Hyperlink"/>
+            <w:lang w:val="ru-RU"/>
+          </w:rPr>
+          <w:t>.</w:t>
+        </w:r>
+        <w:r>
+          <w:rPr>
+            <w:rStyle w:val="Hyperlink"/>
+          </w:rPr>
+          <w:t>org</w:t>
+        </w:r>
+        <w:r>
+          <w:rPr>
+            <w:rStyle w:val="Hyperlink"/>
+            <w:lang w:val="ru-RU"/>
+          </w:rPr>
+          <w:t>/</w:t>
+        </w:r>
+        <w:r>
+          <w:rPr>
+            <w:rStyle w:val="Hyperlink"/>
+          </w:rPr>
+          <w:t>Contests</w:t>
+        </w:r>
+        <w:r>
+          <w:rPr>
+            <w:rStyle w:val="Hyperlink"/>
+            <w:lang w:val="ru-RU"/>
+          </w:rPr>
+          <w:t>/</w:t>
+        </w:r>
+        <w:r>
+          <w:rPr>
+            <w:rStyle w:val="Hyperlink"/>
+          </w:rPr>
+          <w:t>Practice</w:t>
+        </w:r>
+        <w:r>
+          <w:rPr>
+            <w:rStyle w:val="Hyperlink"/>
+            <w:lang w:val="ru-RU"/>
+          </w:rPr>
+          <w:t>/</w:t>
+        </w:r>
+        <w:r>
+          <w:rPr>
+            <w:rStyle w:val="Hyperlink"/>
+          </w:rPr>
+          <w:t>Index</w:t>
+        </w:r>
+        <w:r>
+          <w:rPr>
+            <w:rStyle w:val="Hyperlink"/>
+            <w:lang w:val="ru-RU"/>
+          </w:rPr>
+          <w:t>/4696#0</w:t>
+        </w:r>
+      </w:hyperlink>
     </w:p>
     <w:p>
       <w:pPr>
@@ -284,7 +223,7 @@
           <w:noProof/>
         </w:rPr>
         <w:drawing>
-          <wp:inline distT="0" distB="0" distL="0" distR="0" wp14:anchorId="4A3C3AED" wp14:editId="2DAE0634">
+          <wp:inline distT="0" distB="0" distL="0" distR="0" wp14:anchorId="4A3C3AED" wp14:editId="711320EE">
             <wp:extent cx="1319916" cy="591290"/>
             <wp:effectExtent l="0" t="0" r="0" b="0"/>
             <wp:docPr id="38579746" name="Picture 1" descr="A yellow and blue sign with white text&#10;&#10;Description automatically generated"/>
@@ -301,7 +240,7 @@
                     </pic:cNvPicPr>
                   </pic:nvPicPr>
                   <pic:blipFill>
-                    <a:blip r:embed="rId8" cstate="print">
+                    <a:blip r:embed="rId9" cstate="print">
                       <a:extLst>
                         <a:ext uri="{28A0092B-C50C-407E-A947-70E740481C1C}">
                           <a14:useLocalDpi xmlns:a14="http://schemas.microsoft.com/office/drawing/2010/main" val="0"/>
@@ -1248,7 +1187,6 @@
         <w:rPr>
           <w:noProof/>
         </w:rPr>
-        <w:lastRenderedPageBreak/>
         <w:t>Съединение на таблици</w:t>
       </w:r>
     </w:p>
@@ -1542,6 +1480,7 @@
         <w:rPr>
           <w:lang w:val="bg-BG"/>
         </w:rPr>
+        <w:lastRenderedPageBreak/>
         <w:t>Пример</w:t>
       </w:r>
     </w:p>
@@ -2694,7 +2633,6 @@
         <w:pStyle w:val="Heading2"/>
       </w:pPr>
       <w:r>
-        <w:lastRenderedPageBreak/>
         <w:t>Агрегиращи функции</w:t>
       </w:r>
     </w:p>
@@ -2855,6 +2793,7 @@
         <w:rPr>
           <w:lang w:val="bg-BG"/>
         </w:rPr>
+        <w:lastRenderedPageBreak/>
         <w:t>Пример</w:t>
       </w:r>
     </w:p>
@@ -3262,8 +3201,8 @@
       </w:pPr>
     </w:p>
     <w:sectPr>
-      <w:headerReference w:type="default" r:id="rId9"/>
-      <w:footerReference w:type="default" r:id="rId10"/>
+      <w:headerReference w:type="default" r:id="rId10"/>
+      <w:footerReference w:type="default" r:id="rId11"/>
       <w:pgSz w:w="11909" w:h="16834" w:code="9"/>
       <w:pgMar w:top="567" w:right="737" w:bottom="680" w:left="737" w:header="567" w:footer="510" w:gutter="0"/>
       <w:cols w:space="720"/>
@@ -3274,7 +3213,7 @@
 </file>
 
 <file path=word/endnotes.xml><?xml version="1.0" encoding="utf-8"?>
-<w:endnotes xmlns:wpc="http://schemas.microsoft.com/office/word/2010/wordprocessingCanvas" xmlns:cx="http://schemas.microsoft.com/office/drawing/2014/chartex" xmlns:cx1="http://schemas.microsoft.com/office/drawing/2015/9/8/chartex" xmlns:cx2="http://schemas.microsoft.com/office/drawing/2015/10/21/chartex" xmlns:cx3="http://schemas.microsoft.com/office/drawing/2016/5/9/chartex" xmlns:cx4="http://schemas.microsoft.com/office/drawing/2016/5/10/chartex" xmlns:cx5="http://schemas.microsoft.com/office/drawing/2016/5/11/chartex" xmlns:cx6="http://schemas.microsoft.com/office/drawing/2016/5/12/chartex" xmlns:cx7="http://schemas.microsoft.com/office/drawing/2016/5/13/chartex" xmlns:cx8="http://schemas.microsoft.com/office/drawing/2016/5/14/chartex" xmlns:mc="http://schemas.openxmlformats.org/markup-compatibility/2006" xmlns:aink="http://schemas.microsoft.com/office/drawing/2016/ink" xmlns:am3d="http://schemas.microsoft.com/office/drawing/2017/model3d" xmlns:o="urn:schemas-microsoft-com:office:office" xmlns:oel="http://schemas.microsoft.com/office/2019/extlst" xmlns:r="http://schemas.openxmlformats.org/officeDocument/2006/relationships" xmlns:m="http://schemas.openxmlformats.org/officeDocument/2006/math" xmlns:v="urn:schemas-microsoft-com:vml" xmlns:wp14="http://schemas.microsoft.com/office/word/2010/wordprocessingDrawing" xmlns:wp="http://schemas.openxmlformats.org/drawingml/2006/wordprocessingDrawing" xmlns:w10="urn:schemas-microsoft-com:office:word" xmlns:w="http://schemas.openxmlformats.org/wordprocessingml/2006/main" xmlns:w14="http://schemas.microsoft.com/office/word/2010/wordml" xmlns:w15="http://schemas.microsoft.com/office/word/2012/wordml" xmlns:w16cex="http://schemas.microsoft.com/office/word/2018/wordml/cex" xmlns:w16cid="http://schemas.microsoft.com/office/word/2016/wordml/cid" xmlns:w16="http://schemas.microsoft.com/office/word/2018/wordml" xmlns:w16sdtdh="http://schemas.microsoft.com/office/word/2020/wordml/sdtdatahash" xmlns:w16se="http://schemas.microsoft.com/office/word/2015/wordml/symex" xmlns:wpg="http://schemas.microsoft.com/office/word/2010/wordprocessingGroup" xmlns:wpi="http://schemas.microsoft.com/office/word/2010/wordprocessingInk" xmlns:wne="http://schemas.microsoft.com/office/word/2006/wordml" xmlns:wps="http://schemas.microsoft.com/office/word/2010/wordprocessingShape" mc:Ignorable="w14 w15 w16se w16cid w16 w16cex w16sdtdh wp14">
+<w:endnotes xmlns:wpc="http://schemas.microsoft.com/office/word/2010/wordprocessingCanvas" xmlns:cx="http://schemas.microsoft.com/office/drawing/2014/chartex" xmlns:cx1="http://schemas.microsoft.com/office/drawing/2015/9/8/chartex" xmlns:cx2="http://schemas.microsoft.com/office/drawing/2015/10/21/chartex" xmlns:cx3="http://schemas.microsoft.com/office/drawing/2016/5/9/chartex" xmlns:cx4="http://schemas.microsoft.com/office/drawing/2016/5/10/chartex" xmlns:cx5="http://schemas.microsoft.com/office/drawing/2016/5/11/chartex" xmlns:cx6="http://schemas.microsoft.com/office/drawing/2016/5/12/chartex" xmlns:cx7="http://schemas.microsoft.com/office/drawing/2016/5/13/chartex" xmlns:cx8="http://schemas.microsoft.com/office/drawing/2016/5/14/chartex" xmlns:mc="http://schemas.openxmlformats.org/markup-compatibility/2006" xmlns:aink="http://schemas.microsoft.com/office/drawing/2016/ink" xmlns:am3d="http://schemas.microsoft.com/office/drawing/2017/model3d" xmlns:o="urn:schemas-microsoft-com:office:office" xmlns:oel="http://schemas.microsoft.com/office/2019/extlst" xmlns:r="http://schemas.openxmlformats.org/officeDocument/2006/relationships" xmlns:m="http://schemas.openxmlformats.org/officeDocument/2006/math" xmlns:v="urn:schemas-microsoft-com:vml" xmlns:wp14="http://schemas.microsoft.com/office/word/2010/wordprocessingDrawing" xmlns:wp="http://schemas.openxmlformats.org/drawingml/2006/wordprocessingDrawing" xmlns:w10="urn:schemas-microsoft-com:office:word" xmlns:w="http://schemas.openxmlformats.org/wordprocessingml/2006/main" xmlns:w14="http://schemas.microsoft.com/office/word/2010/wordml" xmlns:w15="http://schemas.microsoft.com/office/word/2012/wordml" xmlns:w16cex="http://schemas.microsoft.com/office/word/2018/wordml/cex" xmlns:w16cid="http://schemas.microsoft.com/office/word/2016/wordml/cid" xmlns:w16="http://schemas.microsoft.com/office/word/2018/wordml" xmlns:w16du="http://schemas.microsoft.com/office/word/2023/wordml/word16du" xmlns:w16sdtdh="http://schemas.microsoft.com/office/word/2020/wordml/sdtdatahash" xmlns:w16se="http://schemas.microsoft.com/office/word/2015/wordml/symex" xmlns:wpg="http://schemas.microsoft.com/office/word/2010/wordprocessingGroup" xmlns:wpi="http://schemas.microsoft.com/office/word/2010/wordprocessingInk" xmlns:wne="http://schemas.microsoft.com/office/word/2006/wordml" xmlns:wps="http://schemas.microsoft.com/office/word/2010/wordprocessingShape" mc:Ignorable="w14 w15 w16se w16cid w16 w16cex w16sdtdh w16du wp14">
   <w:endnote w:type="separator" w:id="-1">
     <w:p>
       <w:pPr>
@@ -3299,7 +3238,7 @@
 </file>
 
 <file path=word/footer1.xml><?xml version="1.0" encoding="utf-8"?>
-<w:ftr xmlns:wpc="http://schemas.microsoft.com/office/word/2010/wordprocessingCanvas" xmlns:cx="http://schemas.microsoft.com/office/drawing/2014/chartex" xmlns:cx1="http://schemas.microsoft.com/office/drawing/2015/9/8/chartex" xmlns:cx2="http://schemas.microsoft.com/office/drawing/2015/10/21/chartex" xmlns:cx3="http://schemas.microsoft.com/office/drawing/2016/5/9/chartex" xmlns:cx4="http://schemas.microsoft.com/office/drawing/2016/5/10/chartex" xmlns:cx5="http://schemas.microsoft.com/office/drawing/2016/5/11/chartex" xmlns:cx6="http://schemas.microsoft.com/office/drawing/2016/5/12/chartex" xmlns:cx7="http://schemas.microsoft.com/office/drawing/2016/5/13/chartex" xmlns:cx8="http://schemas.microsoft.com/office/drawing/2016/5/14/chartex" xmlns:mc="http://schemas.openxmlformats.org/markup-compatibility/2006" xmlns:aink="http://schemas.microsoft.com/office/drawing/2016/ink" xmlns:am3d="http://schemas.microsoft.com/office/drawing/2017/model3d" xmlns:o="urn:schemas-microsoft-com:office:office" xmlns:oel="http://schemas.microsoft.com/office/2019/extlst" xmlns:r="http://schemas.openxmlformats.org/officeDocument/2006/relationships" xmlns:m="http://schemas.openxmlformats.org/officeDocument/2006/math" xmlns:v="urn:schemas-microsoft-com:vml" xmlns:wp14="http://schemas.microsoft.com/office/word/2010/wordprocessingDrawing" xmlns:wp="http://schemas.openxmlformats.org/drawingml/2006/wordprocessingDrawing" xmlns:w10="urn:schemas-microsoft-com:office:word" xmlns:w="http://schemas.openxmlformats.org/wordprocessingml/2006/main" xmlns:w14="http://schemas.microsoft.com/office/word/2010/wordml" xmlns:w15="http://schemas.microsoft.com/office/word/2012/wordml" xmlns:w16cex="http://schemas.microsoft.com/office/word/2018/wordml/cex" xmlns:w16cid="http://schemas.microsoft.com/office/word/2016/wordml/cid" xmlns:w16="http://schemas.microsoft.com/office/word/2018/wordml" xmlns:w16sdtdh="http://schemas.microsoft.com/office/word/2020/wordml/sdtdatahash" xmlns:w16se="http://schemas.microsoft.com/office/word/2015/wordml/symex" xmlns:wpg="http://schemas.microsoft.com/office/word/2010/wordprocessingGroup" xmlns:wpi="http://schemas.microsoft.com/office/word/2010/wordprocessingInk" xmlns:wne="http://schemas.microsoft.com/office/word/2006/wordml" xmlns:wps="http://schemas.microsoft.com/office/word/2010/wordprocessingShape" mc:Ignorable="w14 w15 w16se w16cid w16 w16cex w16sdtdh wp14">
+<w:ftr xmlns:wpc="http://schemas.microsoft.com/office/word/2010/wordprocessingCanvas" xmlns:cx="http://schemas.microsoft.com/office/drawing/2014/chartex" xmlns:cx1="http://schemas.microsoft.com/office/drawing/2015/9/8/chartex" xmlns:cx2="http://schemas.microsoft.com/office/drawing/2015/10/21/chartex" xmlns:cx3="http://schemas.microsoft.com/office/drawing/2016/5/9/chartex" xmlns:cx4="http://schemas.microsoft.com/office/drawing/2016/5/10/chartex" xmlns:cx5="http://schemas.microsoft.com/office/drawing/2016/5/11/chartex" xmlns:cx6="http://schemas.microsoft.com/office/drawing/2016/5/12/chartex" xmlns:cx7="http://schemas.microsoft.com/office/drawing/2016/5/13/chartex" xmlns:cx8="http://schemas.microsoft.com/office/drawing/2016/5/14/chartex" xmlns:mc="http://schemas.openxmlformats.org/markup-compatibility/2006" xmlns:aink="http://schemas.microsoft.com/office/drawing/2016/ink" xmlns:am3d="http://schemas.microsoft.com/office/drawing/2017/model3d" xmlns:o="urn:schemas-microsoft-com:office:office" xmlns:oel="http://schemas.microsoft.com/office/2019/extlst" xmlns:r="http://schemas.openxmlformats.org/officeDocument/2006/relationships" xmlns:m="http://schemas.openxmlformats.org/officeDocument/2006/math" xmlns:v="urn:schemas-microsoft-com:vml" xmlns:wp14="http://schemas.microsoft.com/office/word/2010/wordprocessingDrawing" xmlns:wp="http://schemas.openxmlformats.org/drawingml/2006/wordprocessingDrawing" xmlns:w10="urn:schemas-microsoft-com:office:word" xmlns:w="http://schemas.openxmlformats.org/wordprocessingml/2006/main" xmlns:w14="http://schemas.microsoft.com/office/word/2010/wordml" xmlns:w15="http://schemas.microsoft.com/office/word/2012/wordml" xmlns:w16cex="http://schemas.microsoft.com/office/word/2018/wordml/cex" xmlns:w16cid="http://schemas.microsoft.com/office/word/2016/wordml/cid" xmlns:w16="http://schemas.microsoft.com/office/word/2018/wordml" xmlns:w16du="http://schemas.microsoft.com/office/word/2023/wordml/word16du" xmlns:w16sdtdh="http://schemas.microsoft.com/office/word/2020/wordml/sdtdatahash" xmlns:w16se="http://schemas.microsoft.com/office/word/2015/wordml/symex" xmlns:wpg="http://schemas.microsoft.com/office/word/2010/wordprocessingGroup" xmlns:wpi="http://schemas.microsoft.com/office/word/2010/wordprocessingInk" xmlns:wne="http://schemas.microsoft.com/office/word/2006/wordml" xmlns:wps="http://schemas.microsoft.com/office/word/2010/wordprocessingShape" mc:Ignorable="w14 w15 w16se w16cid w16 w16cex w16sdtdh w16du wp14">
   <w:p>
     <w:pPr>
       <w:pStyle w:val="Footer"/>
@@ -4459,7 +4398,7 @@
 </file>
 
 <file path=word/footnotes.xml><?xml version="1.0" encoding="utf-8"?>
-<w:footnotes xmlns:wpc="http://schemas.microsoft.com/office/word/2010/wordprocessingCanvas" xmlns:cx="http://schemas.microsoft.com/office/drawing/2014/chartex" xmlns:cx1="http://schemas.microsoft.com/office/drawing/2015/9/8/chartex" xmlns:cx2="http://schemas.microsoft.com/office/drawing/2015/10/21/chartex" xmlns:cx3="http://schemas.microsoft.com/office/drawing/2016/5/9/chartex" xmlns:cx4="http://schemas.microsoft.com/office/drawing/2016/5/10/chartex" xmlns:cx5="http://schemas.microsoft.com/office/drawing/2016/5/11/chartex" xmlns:cx6="http://schemas.microsoft.com/office/drawing/2016/5/12/chartex" xmlns:cx7="http://schemas.microsoft.com/office/drawing/2016/5/13/chartex" xmlns:cx8="http://schemas.microsoft.com/office/drawing/2016/5/14/chartex" xmlns:mc="http://schemas.openxmlformats.org/markup-compatibility/2006" xmlns:aink="http://schemas.microsoft.com/office/drawing/2016/ink" xmlns:am3d="http://schemas.microsoft.com/office/drawing/2017/model3d" xmlns:o="urn:schemas-microsoft-com:office:office" xmlns:oel="http://schemas.microsoft.com/office/2019/extlst" xmlns:r="http://schemas.openxmlformats.org/officeDocument/2006/relationships" xmlns:m="http://schemas.openxmlformats.org/officeDocument/2006/math" xmlns:v="urn:schemas-microsoft-com:vml" xmlns:wp14="http://schemas.microsoft.com/office/word/2010/wordprocessingDrawing" xmlns:wp="http://schemas.openxmlformats.org/drawingml/2006/wordprocessingDrawing" xmlns:w10="urn:schemas-microsoft-com:office:word" xmlns:w="http://schemas.openxmlformats.org/wordprocessingml/2006/main" xmlns:w14="http://schemas.microsoft.com/office/word/2010/wordml" xmlns:w15="http://schemas.microsoft.com/office/word/2012/wordml" xmlns:w16cex="http://schemas.microsoft.com/office/word/2018/wordml/cex" xmlns:w16cid="http://schemas.microsoft.com/office/word/2016/wordml/cid" xmlns:w16="http://schemas.microsoft.com/office/word/2018/wordml" xmlns:w16sdtdh="http://schemas.microsoft.com/office/word/2020/wordml/sdtdatahash" xmlns:w16se="http://schemas.microsoft.com/office/word/2015/wordml/symex" xmlns:wpg="http://schemas.microsoft.com/office/word/2010/wordprocessingGroup" xmlns:wpi="http://schemas.microsoft.com/office/word/2010/wordprocessingInk" xmlns:wne="http://schemas.microsoft.com/office/word/2006/wordml" xmlns:wps="http://schemas.microsoft.com/office/word/2010/wordprocessingShape" mc:Ignorable="w14 w15 w16se w16cid w16 w16cex w16sdtdh wp14">
+<w:footnotes xmlns:wpc="http://schemas.microsoft.com/office/word/2010/wordprocessingCanvas" xmlns:cx="http://schemas.microsoft.com/office/drawing/2014/chartex" xmlns:cx1="http://schemas.microsoft.com/office/drawing/2015/9/8/chartex" xmlns:cx2="http://schemas.microsoft.com/office/drawing/2015/10/21/chartex" xmlns:cx3="http://schemas.microsoft.com/office/drawing/2016/5/9/chartex" xmlns:cx4="http://schemas.microsoft.com/office/drawing/2016/5/10/chartex" xmlns:cx5="http://schemas.microsoft.com/office/drawing/2016/5/11/chartex" xmlns:cx6="http://schemas.microsoft.com/office/drawing/2016/5/12/chartex" xmlns:cx7="http://schemas.microsoft.com/office/drawing/2016/5/13/chartex" xmlns:cx8="http://schemas.microsoft.com/office/drawing/2016/5/14/chartex" xmlns:mc="http://schemas.openxmlformats.org/markup-compatibility/2006" xmlns:aink="http://schemas.microsoft.com/office/drawing/2016/ink" xmlns:am3d="http://schemas.microsoft.com/office/drawing/2017/model3d" xmlns:o="urn:schemas-microsoft-com:office:office" xmlns:oel="http://schemas.microsoft.com/office/2019/extlst" xmlns:r="http://schemas.openxmlformats.org/officeDocument/2006/relationships" xmlns:m="http://schemas.openxmlformats.org/officeDocument/2006/math" xmlns:v="urn:schemas-microsoft-com:vml" xmlns:wp14="http://schemas.microsoft.com/office/word/2010/wordprocessingDrawing" xmlns:wp="http://schemas.openxmlformats.org/drawingml/2006/wordprocessingDrawing" xmlns:w10="urn:schemas-microsoft-com:office:word" xmlns:w="http://schemas.openxmlformats.org/wordprocessingml/2006/main" xmlns:w14="http://schemas.microsoft.com/office/word/2010/wordml" xmlns:w15="http://schemas.microsoft.com/office/word/2012/wordml" xmlns:w16cex="http://schemas.microsoft.com/office/word/2018/wordml/cex" xmlns:w16cid="http://schemas.microsoft.com/office/word/2016/wordml/cid" xmlns:w16="http://schemas.microsoft.com/office/word/2018/wordml" xmlns:w16du="http://schemas.microsoft.com/office/word/2023/wordml/word16du" xmlns:w16sdtdh="http://schemas.microsoft.com/office/word/2020/wordml/sdtdatahash" xmlns:w16se="http://schemas.microsoft.com/office/word/2015/wordml/symex" xmlns:wpg="http://schemas.microsoft.com/office/word/2010/wordprocessingGroup" xmlns:wpi="http://schemas.microsoft.com/office/word/2010/wordprocessingInk" xmlns:wne="http://schemas.microsoft.com/office/word/2006/wordml" xmlns:wps="http://schemas.microsoft.com/office/word/2010/wordprocessingShape" mc:Ignorable="w14 w15 w16se w16cid w16 w16cex w16sdtdh w16du wp14">
   <w:footnote w:type="separator" w:id="-1">
     <w:p>
       <w:pPr>
@@ -4484,7 +4423,7 @@
 </file>
 
 <file path=word/header1.xml><?xml version="1.0" encoding="utf-8"?>
-<w:hdr xmlns:wpc="http://schemas.microsoft.com/office/word/2010/wordprocessingCanvas" xmlns:cx="http://schemas.microsoft.com/office/drawing/2014/chartex" xmlns:cx1="http://schemas.microsoft.com/office/drawing/2015/9/8/chartex" xmlns:cx2="http://schemas.microsoft.com/office/drawing/2015/10/21/chartex" xmlns:cx3="http://schemas.microsoft.com/office/drawing/2016/5/9/chartex" xmlns:cx4="http://schemas.microsoft.com/office/drawing/2016/5/10/chartex" xmlns:cx5="http://schemas.microsoft.com/office/drawing/2016/5/11/chartex" xmlns:cx6="http://schemas.microsoft.com/office/drawing/2016/5/12/chartex" xmlns:cx7="http://schemas.microsoft.com/office/drawing/2016/5/13/chartex" xmlns:cx8="http://schemas.microsoft.com/office/drawing/2016/5/14/chartex" xmlns:mc="http://schemas.openxmlformats.org/markup-compatibility/2006" xmlns:aink="http://schemas.microsoft.com/office/drawing/2016/ink" xmlns:am3d="http://schemas.microsoft.com/office/drawing/2017/model3d" xmlns:o="urn:schemas-microsoft-com:office:office" xmlns:oel="http://schemas.microsoft.com/office/2019/extlst" xmlns:r="http://schemas.openxmlformats.org/officeDocument/2006/relationships" xmlns:m="http://schemas.openxmlformats.org/officeDocument/2006/math" xmlns:v="urn:schemas-microsoft-com:vml" xmlns:wp14="http://schemas.microsoft.com/office/word/2010/wordprocessingDrawing" xmlns:wp="http://schemas.openxmlformats.org/drawingml/2006/wordprocessingDrawing" xmlns:w10="urn:schemas-microsoft-com:office:word" xmlns:w="http://schemas.openxmlformats.org/wordprocessingml/2006/main" xmlns:w14="http://schemas.microsoft.com/office/word/2010/wordml" xmlns:w15="http://schemas.microsoft.com/office/word/2012/wordml" xmlns:w16cex="http://schemas.microsoft.com/office/word/2018/wordml/cex" xmlns:w16cid="http://schemas.microsoft.com/office/word/2016/wordml/cid" xmlns:w16="http://schemas.microsoft.com/office/word/2018/wordml" xmlns:w16sdtdh="http://schemas.microsoft.com/office/word/2020/wordml/sdtdatahash" xmlns:w16se="http://schemas.microsoft.com/office/word/2015/wordml/symex" xmlns:wpg="http://schemas.microsoft.com/office/word/2010/wordprocessingGroup" xmlns:wpi="http://schemas.microsoft.com/office/word/2010/wordprocessingInk" xmlns:wne="http://schemas.microsoft.com/office/word/2006/wordml" xmlns:wps="http://schemas.microsoft.com/office/word/2010/wordprocessingShape" mc:Ignorable="w14 w15 w16se w16cid w16 w16cex w16sdtdh wp14">
+<w:hdr xmlns:wpc="http://schemas.microsoft.com/office/word/2010/wordprocessingCanvas" xmlns:cx="http://schemas.microsoft.com/office/drawing/2014/chartex" xmlns:cx1="http://schemas.microsoft.com/office/drawing/2015/9/8/chartex" xmlns:cx2="http://schemas.microsoft.com/office/drawing/2015/10/21/chartex" xmlns:cx3="http://schemas.microsoft.com/office/drawing/2016/5/9/chartex" xmlns:cx4="http://schemas.microsoft.com/office/drawing/2016/5/10/chartex" xmlns:cx5="http://schemas.microsoft.com/office/drawing/2016/5/11/chartex" xmlns:cx6="http://schemas.microsoft.com/office/drawing/2016/5/12/chartex" xmlns:cx7="http://schemas.microsoft.com/office/drawing/2016/5/13/chartex" xmlns:cx8="http://schemas.microsoft.com/office/drawing/2016/5/14/chartex" xmlns:mc="http://schemas.openxmlformats.org/markup-compatibility/2006" xmlns:aink="http://schemas.microsoft.com/office/drawing/2016/ink" xmlns:am3d="http://schemas.microsoft.com/office/drawing/2017/model3d" xmlns:o="urn:schemas-microsoft-com:office:office" xmlns:oel="http://schemas.microsoft.com/office/2019/extlst" xmlns:r="http://schemas.openxmlformats.org/officeDocument/2006/relationships" xmlns:m="http://schemas.openxmlformats.org/officeDocument/2006/math" xmlns:v="urn:schemas-microsoft-com:vml" xmlns:wp14="http://schemas.microsoft.com/office/word/2010/wordprocessingDrawing" xmlns:wp="http://schemas.openxmlformats.org/drawingml/2006/wordprocessingDrawing" xmlns:w10="urn:schemas-microsoft-com:office:word" xmlns:w="http://schemas.openxmlformats.org/wordprocessingml/2006/main" xmlns:w14="http://schemas.microsoft.com/office/word/2010/wordml" xmlns:w15="http://schemas.microsoft.com/office/word/2012/wordml" xmlns:w16cex="http://schemas.microsoft.com/office/word/2018/wordml/cex" xmlns:w16cid="http://schemas.microsoft.com/office/word/2016/wordml/cid" xmlns:w16="http://schemas.microsoft.com/office/word/2018/wordml" xmlns:w16du="http://schemas.microsoft.com/office/word/2023/wordml/word16du" xmlns:w16sdtdh="http://schemas.microsoft.com/office/word/2020/wordml/sdtdatahash" xmlns:w16se="http://schemas.microsoft.com/office/word/2015/wordml/symex" xmlns:wpg="http://schemas.microsoft.com/office/word/2010/wordprocessingGroup" xmlns:wpi="http://schemas.microsoft.com/office/word/2010/wordprocessingInk" xmlns:wne="http://schemas.microsoft.com/office/word/2006/wordml" xmlns:wps="http://schemas.microsoft.com/office/word/2010/wordprocessingShape" mc:Ignorable="w14 w15 w16se w16cid w16 w16cex w16sdtdh w16du wp14">
   <w:p>
     <w:pPr>
       <w:pStyle w:val="Header"/>
@@ -4495,7 +4434,7 @@
 </file>
 
 <file path=word/numbering.xml><?xml version="1.0" encoding="utf-8"?>
-<w:numbering xmlns:wpc="http://schemas.microsoft.com/office/word/2010/wordprocessingCanvas" xmlns:cx="http://schemas.microsoft.com/office/drawing/2014/chartex" xmlns:cx1="http://schemas.microsoft.com/office/drawing/2015/9/8/chartex" xmlns:cx2="http://schemas.microsoft.com/office/drawing/2015/10/21/chartex" xmlns:cx3="http://schemas.microsoft.com/office/drawing/2016/5/9/chartex" xmlns:cx4="http://schemas.microsoft.com/office/drawing/2016/5/10/chartex" xmlns:cx5="http://schemas.microsoft.com/office/drawing/2016/5/11/chartex" xmlns:cx6="http://schemas.microsoft.com/office/drawing/2016/5/12/chartex" xmlns:cx7="http://schemas.microsoft.com/office/drawing/2016/5/13/chartex" xmlns:cx8="http://schemas.microsoft.com/office/drawing/2016/5/14/chartex" xmlns:mc="http://schemas.openxmlformats.org/markup-compatibility/2006" xmlns:aink="http://schemas.microsoft.com/office/drawing/2016/ink" xmlns:am3d="http://schemas.microsoft.com/office/drawing/2017/model3d" xmlns:o="urn:schemas-microsoft-com:office:office" xmlns:oel="http://schemas.microsoft.com/office/2019/extlst" xmlns:r="http://schemas.openxmlformats.org/officeDocument/2006/relationships" xmlns:m="http://schemas.openxmlformats.org/officeDocument/2006/math" xmlns:v="urn:schemas-microsoft-com:vml" xmlns:wp14="http://schemas.microsoft.com/office/word/2010/wordprocessingDrawing" xmlns:wp="http://schemas.openxmlformats.org/drawingml/2006/wordprocessingDrawing" xmlns:w10="urn:schemas-microsoft-com:office:word" xmlns:w="http://schemas.openxmlformats.org/wordprocessingml/2006/main" xmlns:w14="http://schemas.microsoft.com/office/word/2010/wordml" xmlns:w15="http://schemas.microsoft.com/office/word/2012/wordml" xmlns:w16cex="http://schemas.microsoft.com/office/word/2018/wordml/cex" xmlns:w16cid="http://schemas.microsoft.com/office/word/2016/wordml/cid" xmlns:w16="http://schemas.microsoft.com/office/word/2018/wordml" xmlns:w16sdtdh="http://schemas.microsoft.com/office/word/2020/wordml/sdtdatahash" xmlns:w16se="http://schemas.microsoft.com/office/word/2015/wordml/symex" xmlns:wpg="http://schemas.microsoft.com/office/word/2010/wordprocessingGroup" xmlns:wpi="http://schemas.microsoft.com/office/word/2010/wordprocessingInk" xmlns:wne="http://schemas.microsoft.com/office/word/2006/wordml" xmlns:wps="http://schemas.microsoft.com/office/word/2010/wordprocessingShape" mc:Ignorable="w14 w15 w16se w16cid w16 w16cex w16sdtdh wp14">
+<w:numbering xmlns:wpc="http://schemas.microsoft.com/office/word/2010/wordprocessingCanvas" xmlns:cx="http://schemas.microsoft.com/office/drawing/2014/chartex" xmlns:cx1="http://schemas.microsoft.com/office/drawing/2015/9/8/chartex" xmlns:cx2="http://schemas.microsoft.com/office/drawing/2015/10/21/chartex" xmlns:cx3="http://schemas.microsoft.com/office/drawing/2016/5/9/chartex" xmlns:cx4="http://schemas.microsoft.com/office/drawing/2016/5/10/chartex" xmlns:cx5="http://schemas.microsoft.com/office/drawing/2016/5/11/chartex" xmlns:cx6="http://schemas.microsoft.com/office/drawing/2016/5/12/chartex" xmlns:cx7="http://schemas.microsoft.com/office/drawing/2016/5/13/chartex" xmlns:cx8="http://schemas.microsoft.com/office/drawing/2016/5/14/chartex" xmlns:mc="http://schemas.openxmlformats.org/markup-compatibility/2006" xmlns:aink="http://schemas.microsoft.com/office/drawing/2016/ink" xmlns:am3d="http://schemas.microsoft.com/office/drawing/2017/model3d" xmlns:o="urn:schemas-microsoft-com:office:office" xmlns:oel="http://schemas.microsoft.com/office/2019/extlst" xmlns:r="http://schemas.openxmlformats.org/officeDocument/2006/relationships" xmlns:m="http://schemas.openxmlformats.org/officeDocument/2006/math" xmlns:v="urn:schemas-microsoft-com:vml" xmlns:wp14="http://schemas.microsoft.com/office/word/2010/wordprocessingDrawing" xmlns:wp="http://schemas.openxmlformats.org/drawingml/2006/wordprocessingDrawing" xmlns:w10="urn:schemas-microsoft-com:office:word" xmlns:w="http://schemas.openxmlformats.org/wordprocessingml/2006/main" xmlns:w14="http://schemas.microsoft.com/office/word/2010/wordml" xmlns:w15="http://schemas.microsoft.com/office/word/2012/wordml" xmlns:w16cex="http://schemas.microsoft.com/office/word/2018/wordml/cex" xmlns:w16cid="http://schemas.microsoft.com/office/word/2016/wordml/cid" xmlns:w16="http://schemas.microsoft.com/office/word/2018/wordml" xmlns:w16du="http://schemas.microsoft.com/office/word/2023/wordml/word16du" xmlns:w16sdtdh="http://schemas.microsoft.com/office/word/2020/wordml/sdtdatahash" xmlns:w16se="http://schemas.microsoft.com/office/word/2015/wordml/symex" xmlns:wpg="http://schemas.microsoft.com/office/word/2010/wordprocessingGroup" xmlns:wpi="http://schemas.microsoft.com/office/word/2010/wordprocessingInk" xmlns:wne="http://schemas.microsoft.com/office/word/2006/wordml" xmlns:wps="http://schemas.microsoft.com/office/word/2010/wordprocessingShape" mc:Ignorable="w14 w15 w16se w16cid w16 w16cex w16sdtdh w16du wp14">
   <w:abstractNum w:abstractNumId="0" w15:restartNumberingAfterBreak="0">
     <w:nsid w:val="13A00DEC"/>
     <w:multiLevelType w:val="hybridMultilevel"/>
@@ -5638,7 +5577,7 @@
 </file>
 
 <file path=word/styles.xml><?xml version="1.0" encoding="utf-8"?>
-<w:styles xmlns:mc="http://schemas.openxmlformats.org/markup-compatibility/2006" xmlns:r="http://schemas.openxmlformats.org/officeDocument/2006/relationships" xmlns:w="http://schemas.openxmlformats.org/wordprocessingml/2006/main" xmlns:w14="http://schemas.microsoft.com/office/word/2010/wordml" xmlns:w15="http://schemas.microsoft.com/office/word/2012/wordml" xmlns:w16cex="http://schemas.microsoft.com/office/word/2018/wordml/cex" xmlns:w16cid="http://schemas.microsoft.com/office/word/2016/wordml/cid" xmlns:w16="http://schemas.microsoft.com/office/word/2018/wordml" xmlns:w16sdtdh="http://schemas.microsoft.com/office/word/2020/wordml/sdtdatahash" xmlns:w16se="http://schemas.microsoft.com/office/word/2015/wordml/symex" mc:Ignorable="w14 w15 w16se w16cid w16 w16cex w16sdtdh">
+<w:styles xmlns:mc="http://schemas.openxmlformats.org/markup-compatibility/2006" xmlns:r="http://schemas.openxmlformats.org/officeDocument/2006/relationships" xmlns:w="http://schemas.openxmlformats.org/wordprocessingml/2006/main" xmlns:w14="http://schemas.microsoft.com/office/word/2010/wordml" xmlns:w15="http://schemas.microsoft.com/office/word/2012/wordml" xmlns:w16cex="http://schemas.microsoft.com/office/word/2018/wordml/cex" xmlns:w16cid="http://schemas.microsoft.com/office/word/2016/wordml/cid" xmlns:w16="http://schemas.microsoft.com/office/word/2018/wordml" xmlns:w16du="http://schemas.microsoft.com/office/word/2023/wordml/word16du" xmlns:w16sdtdh="http://schemas.microsoft.com/office/word/2020/wordml/sdtdatahash" xmlns:w16se="http://schemas.microsoft.com/office/word/2015/wordml/symex" mc:Ignorable="w14 w15 w16se w16cid w16 w16cex w16sdtdh w16du">
   <w:docDefaults>
     <w:rPrDefault>
       <w:rPr>

</xml_diff>

<commit_message>
Update Modeling Data and SQL JOIN Exam
</commit_message>
<xml_diff>
--- a/Courses/Software-Sciences/Module-3-Databases-New/12-Modeling-Data-and-SQL-JOIN-Exam/12-Modeling-Data-and-SQL-JOIN-Exam.docx
+++ b/Courses/Software-Sciences/Module-3-Databases-New/12-Modeling-Data-and-SQL-JOIN-Exam/12-Modeling-Data-and-SQL-JOIN-Exam.docx
@@ -99,101 +99,193 @@
         </w:rPr>
         <w:t xml:space="preserve">: </w:t>
       </w:r>
-      <w:hyperlink r:id="rId8" w:history="1">
-        <w:r>
-          <w:rPr>
-            <w:rStyle w:val="Hyperlink"/>
-          </w:rPr>
-          <w:t>https</w:t>
-        </w:r>
-        <w:r>
-          <w:rPr>
-            <w:rStyle w:val="Hyperlink"/>
-            <w:lang w:val="ru-RU"/>
-          </w:rPr>
-          <w:t>://</w:t>
-        </w:r>
-        <w:r>
-          <w:rPr>
-            <w:rStyle w:val="Hyperlink"/>
-          </w:rPr>
-          <w:t>judge</w:t>
-        </w:r>
-        <w:r>
-          <w:rPr>
-            <w:rStyle w:val="Hyperlink"/>
-            <w:lang w:val="ru-RU"/>
-          </w:rPr>
-          <w:t>.</w:t>
-        </w:r>
-        <w:proofErr w:type="spellStart"/>
-        <w:r>
-          <w:rPr>
-            <w:rStyle w:val="Hyperlink"/>
-          </w:rPr>
-          <w:t>softuni</w:t>
-        </w:r>
-        <w:proofErr w:type="spellEnd"/>
-        <w:r>
-          <w:rPr>
-            <w:rStyle w:val="Hyperlink"/>
-            <w:lang w:val="ru-RU"/>
-          </w:rPr>
-          <w:t>.</w:t>
-        </w:r>
-        <w:r>
-          <w:rPr>
-            <w:rStyle w:val="Hyperlink"/>
-          </w:rPr>
-          <w:t>org</w:t>
-        </w:r>
-        <w:r>
-          <w:rPr>
-            <w:rStyle w:val="Hyperlink"/>
-            <w:lang w:val="ru-RU"/>
-          </w:rPr>
-          <w:t>/</w:t>
-        </w:r>
-        <w:r>
-          <w:rPr>
-            <w:rStyle w:val="Hyperlink"/>
-          </w:rPr>
-          <w:t>Contests</w:t>
-        </w:r>
-        <w:r>
-          <w:rPr>
-            <w:rStyle w:val="Hyperlink"/>
-            <w:lang w:val="ru-RU"/>
-          </w:rPr>
-          <w:t>/</w:t>
-        </w:r>
-        <w:r>
-          <w:rPr>
-            <w:rStyle w:val="Hyperlink"/>
-          </w:rPr>
-          <w:t>Practice</w:t>
-        </w:r>
-        <w:r>
-          <w:rPr>
-            <w:rStyle w:val="Hyperlink"/>
-            <w:lang w:val="ru-RU"/>
-          </w:rPr>
-          <w:t>/</w:t>
-        </w:r>
-        <w:r>
-          <w:rPr>
-            <w:rStyle w:val="Hyperlink"/>
-          </w:rPr>
-          <w:t>Index</w:t>
-        </w:r>
-        <w:r>
-          <w:rPr>
-            <w:rStyle w:val="Hyperlink"/>
-            <w:lang w:val="ru-RU"/>
-          </w:rPr>
-          <w:t>/4696#0</w:t>
-        </w:r>
-      </w:hyperlink>
+      <w:r>
+        <w:fldChar w:fldCharType="begin"/>
+      </w:r>
+      <w:r>
+        <w:instrText>HYPERLINK</w:instrText>
+      </w:r>
+      <w:r>
+        <w:rPr>
+          <w:lang w:val="ru-RU"/>
+        </w:rPr>
+        <w:instrText xml:space="preserve"> "</w:instrText>
+      </w:r>
+      <w:r>
+        <w:instrText>https</w:instrText>
+      </w:r>
+      <w:r>
+        <w:rPr>
+          <w:lang w:val="ru-RU"/>
+        </w:rPr>
+        <w:instrText>://</w:instrText>
+      </w:r>
+      <w:r>
+        <w:instrText>judge</w:instrText>
+      </w:r>
+      <w:r>
+        <w:rPr>
+          <w:lang w:val="ru-RU"/>
+        </w:rPr>
+        <w:instrText>.</w:instrText>
+      </w:r>
+      <w:r>
+        <w:instrText>softuni</w:instrText>
+      </w:r>
+      <w:r>
+        <w:rPr>
+          <w:lang w:val="ru-RU"/>
+        </w:rPr>
+        <w:instrText>.</w:instrText>
+      </w:r>
+      <w:r>
+        <w:instrText>org</w:instrText>
+      </w:r>
+      <w:r>
+        <w:rPr>
+          <w:lang w:val="ru-RU"/>
+        </w:rPr>
+        <w:instrText>/</w:instrText>
+      </w:r>
+      <w:r>
+        <w:instrText>Contests</w:instrText>
+      </w:r>
+      <w:r>
+        <w:rPr>
+          <w:lang w:val="ru-RU"/>
+        </w:rPr>
+        <w:instrText>/</w:instrText>
+      </w:r>
+      <w:r>
+        <w:instrText>Practice</w:instrText>
+      </w:r>
+      <w:r>
+        <w:rPr>
+          <w:lang w:val="ru-RU"/>
+        </w:rPr>
+        <w:instrText>/</w:instrText>
+      </w:r>
+      <w:r>
+        <w:instrText>Index</w:instrText>
+      </w:r>
+      <w:r>
+        <w:rPr>
+          <w:lang w:val="ru-RU"/>
+        </w:rPr>
+        <w:instrText>/4696" \</w:instrText>
+      </w:r>
+      <w:r>
+        <w:instrText>l</w:instrText>
+      </w:r>
+      <w:r>
+        <w:rPr>
+          <w:lang w:val="ru-RU"/>
+        </w:rPr>
+        <w:instrText xml:space="preserve"> "0"</w:instrText>
+      </w:r>
+      <w:r>
+        <w:fldChar w:fldCharType="separate"/>
+      </w:r>
+      <w:r>
+        <w:rPr>
+          <w:rStyle w:val="Hyperlink"/>
+        </w:rPr>
+        <w:t>https</w:t>
+      </w:r>
+      <w:r>
+        <w:rPr>
+          <w:rStyle w:val="Hyperlink"/>
+          <w:lang w:val="ru-RU"/>
+        </w:rPr>
+        <w:t>://</w:t>
+      </w:r>
+      <w:r>
+        <w:rPr>
+          <w:rStyle w:val="Hyperlink"/>
+        </w:rPr>
+        <w:t>judge</w:t>
+      </w:r>
+      <w:r>
+        <w:rPr>
+          <w:rStyle w:val="Hyperlink"/>
+          <w:lang w:val="ru-RU"/>
+        </w:rPr>
+        <w:t>.</w:t>
+      </w:r>
+      <w:proofErr w:type="spellStart"/>
+      <w:r>
+        <w:rPr>
+          <w:rStyle w:val="Hyperlink"/>
+        </w:rPr>
+        <w:t>softuni</w:t>
+      </w:r>
+      <w:proofErr w:type="spellEnd"/>
+      <w:r>
+        <w:rPr>
+          <w:rStyle w:val="Hyperlink"/>
+          <w:lang w:val="ru-RU"/>
+        </w:rPr>
+        <w:t>.</w:t>
+      </w:r>
+      <w:r>
+        <w:rPr>
+          <w:rStyle w:val="Hyperlink"/>
+        </w:rPr>
+        <w:t>org</w:t>
+      </w:r>
+      <w:r>
+        <w:rPr>
+          <w:rStyle w:val="Hyperlink"/>
+          <w:lang w:val="ru-RU"/>
+        </w:rPr>
+        <w:t>/</w:t>
+      </w:r>
+      <w:r>
+        <w:rPr>
+          <w:rStyle w:val="Hyperlink"/>
+        </w:rPr>
+        <w:t>Contests</w:t>
+      </w:r>
+      <w:r>
+        <w:rPr>
+          <w:rStyle w:val="Hyperlink"/>
+          <w:lang w:val="ru-RU"/>
+        </w:rPr>
+        <w:t>/</w:t>
+      </w:r>
+      <w:r>
+        <w:rPr>
+          <w:rStyle w:val="Hyperlink"/>
+        </w:rPr>
+        <w:t>Practice</w:t>
+      </w:r>
+      <w:r>
+        <w:rPr>
+          <w:rStyle w:val="Hyperlink"/>
+          <w:lang w:val="ru-RU"/>
+        </w:rPr>
+        <w:t>/</w:t>
+      </w:r>
+      <w:r>
+        <w:rPr>
+          <w:rStyle w:val="Hyperlink"/>
+        </w:rPr>
+        <w:t>Index</w:t>
+      </w:r>
+      <w:r>
+        <w:rPr>
+          <w:rStyle w:val="Hyperlink"/>
+          <w:lang w:val="ru-RU"/>
+        </w:rPr>
+        <w:t>/4696#0</w:t>
+      </w:r>
+      <w:r>
+        <w:rPr>
+          <w:rStyle w:val="Hyperlink"/>
+          <w:lang w:val="ru-RU"/>
+        </w:rPr>
+        <w:fldChar w:fldCharType="end"/>
+      </w:r>
     </w:p>
     <w:p>
       <w:pPr>
@@ -223,7 +315,7 @@
           <w:noProof/>
         </w:rPr>
         <w:drawing>
-          <wp:inline distT="0" distB="0" distL="0" distR="0" wp14:anchorId="4A3C3AED" wp14:editId="711320EE">
+          <wp:inline distT="0" distB="0" distL="0" distR="0" wp14:anchorId="4A3C3AED" wp14:editId="3D8B6D56">
             <wp:extent cx="1319916" cy="591290"/>
             <wp:effectExtent l="0" t="0" r="0" b="0"/>
             <wp:docPr id="38579746" name="Picture 1" descr="A yellow and blue sign with white text&#10;&#10;Description automatically generated"/>
@@ -240,7 +332,7 @@
                     </pic:cNvPicPr>
                   </pic:nvPicPr>
                   <pic:blipFill>
-                    <a:blip r:embed="rId9" cstate="print">
+                    <a:blip r:embed="rId8" cstate="print">
                       <a:extLst>
                         <a:ext uri="{28A0092B-C50C-407E-A947-70E740481C1C}">
                           <a14:useLocalDpi xmlns:a14="http://schemas.microsoft.com/office/drawing/2010/main" val="0"/>
@@ -2993,7 +3085,21 @@
         <w:rPr>
           <w:lang w:val="bg-BG"/>
         </w:rPr>
-        <w:t xml:space="preserve">. Новосъздадената колона за име на категория трябва да се казва </w:t>
+        <w:t xml:space="preserve">. </w:t>
+      </w:r>
+      <w:r>
+        <w:rPr>
+          <w:b/>
+          <w:bCs/>
+          <w:lang w:val="bg-BG"/>
+        </w:rPr>
+        <w:t>Новосъздадената колона</w:t>
+      </w:r>
+      <w:r>
+        <w:rPr>
+          <w:lang w:val="bg-BG"/>
+        </w:rPr>
+        <w:t xml:space="preserve"> за име на категория трябва да се казва </w:t>
       </w:r>
       <w:r>
         <w:rPr>
@@ -3201,8 +3307,8 @@
       </w:pPr>
     </w:p>
     <w:sectPr>
-      <w:headerReference w:type="default" r:id="rId10"/>
-      <w:footerReference w:type="default" r:id="rId11"/>
+      <w:headerReference w:type="default" r:id="rId9"/>
+      <w:footerReference w:type="default" r:id="rId10"/>
       <w:pgSz w:w="11909" w:h="16834" w:code="9"/>
       <w:pgMar w:top="567" w:right="737" w:bottom="680" w:left="737" w:header="567" w:footer="510" w:gutter="0"/>
       <w:cols w:space="720"/>

</xml_diff>

<commit_message>
Update on Modeling Data and SQL JOIN Exam document
</commit_message>
<xml_diff>
--- a/Courses/Software-Sciences/Module-3-Databases-New/12-Modeling-Data-and-SQL-JOIN-Exam/12-Modeling-Data-and-SQL-JOIN-Exam.docx
+++ b/Courses/Software-Sciences/Module-3-Databases-New/12-Modeling-Data-and-SQL-JOIN-Exam/12-Modeling-Data-and-SQL-JOIN-Exam.docx
@@ -99,193 +99,99 @@
         </w:rPr>
         <w:t xml:space="preserve">: </w:t>
       </w:r>
-      <w:r>
-        <w:fldChar w:fldCharType="begin"/>
-      </w:r>
-      <w:r>
-        <w:instrText>HYPERLINK</w:instrText>
-      </w:r>
-      <w:r>
-        <w:rPr>
-          <w:lang w:val="ru-RU"/>
-        </w:rPr>
-        <w:instrText xml:space="preserve"> "</w:instrText>
-      </w:r>
-      <w:r>
-        <w:instrText>https</w:instrText>
-      </w:r>
-      <w:r>
-        <w:rPr>
-          <w:lang w:val="ru-RU"/>
-        </w:rPr>
-        <w:instrText>://</w:instrText>
-      </w:r>
-      <w:r>
-        <w:instrText>judge</w:instrText>
-      </w:r>
-      <w:r>
-        <w:rPr>
-          <w:lang w:val="ru-RU"/>
-        </w:rPr>
-        <w:instrText>.</w:instrText>
-      </w:r>
-      <w:r>
-        <w:instrText>softuni</w:instrText>
-      </w:r>
-      <w:r>
-        <w:rPr>
-          <w:lang w:val="ru-RU"/>
-        </w:rPr>
-        <w:instrText>.</w:instrText>
-      </w:r>
-      <w:r>
-        <w:instrText>org</w:instrText>
-      </w:r>
-      <w:r>
-        <w:rPr>
-          <w:lang w:val="ru-RU"/>
-        </w:rPr>
-        <w:instrText>/</w:instrText>
-      </w:r>
-      <w:r>
-        <w:instrText>Contests</w:instrText>
-      </w:r>
-      <w:r>
-        <w:rPr>
-          <w:lang w:val="ru-RU"/>
-        </w:rPr>
-        <w:instrText>/</w:instrText>
-      </w:r>
-      <w:r>
-        <w:instrText>Practice</w:instrText>
-      </w:r>
-      <w:r>
-        <w:rPr>
-          <w:lang w:val="ru-RU"/>
-        </w:rPr>
-        <w:instrText>/</w:instrText>
-      </w:r>
-      <w:r>
-        <w:instrText>Index</w:instrText>
-      </w:r>
-      <w:r>
-        <w:rPr>
-          <w:lang w:val="ru-RU"/>
-        </w:rPr>
-        <w:instrText>/4696" \</w:instrText>
-      </w:r>
-      <w:r>
-        <w:instrText>l</w:instrText>
-      </w:r>
-      <w:r>
-        <w:rPr>
-          <w:lang w:val="ru-RU"/>
-        </w:rPr>
-        <w:instrText xml:space="preserve"> "0"</w:instrText>
-      </w:r>
-      <w:r>
-        <w:fldChar w:fldCharType="separate"/>
-      </w:r>
-      <w:r>
-        <w:rPr>
-          <w:rStyle w:val="Hyperlink"/>
-        </w:rPr>
-        <w:t>https</w:t>
-      </w:r>
-      <w:r>
-        <w:rPr>
-          <w:rStyle w:val="Hyperlink"/>
-          <w:lang w:val="ru-RU"/>
-        </w:rPr>
-        <w:t>://</w:t>
-      </w:r>
-      <w:r>
-        <w:rPr>
-          <w:rStyle w:val="Hyperlink"/>
-        </w:rPr>
-        <w:t>judge</w:t>
-      </w:r>
-      <w:r>
-        <w:rPr>
-          <w:rStyle w:val="Hyperlink"/>
-          <w:lang w:val="ru-RU"/>
-        </w:rPr>
-        <w:t>.</w:t>
-      </w:r>
-      <w:proofErr w:type="spellStart"/>
-      <w:r>
-        <w:rPr>
-          <w:rStyle w:val="Hyperlink"/>
-        </w:rPr>
-        <w:t>softuni</w:t>
-      </w:r>
-      <w:proofErr w:type="spellEnd"/>
-      <w:r>
-        <w:rPr>
-          <w:rStyle w:val="Hyperlink"/>
-          <w:lang w:val="ru-RU"/>
-        </w:rPr>
-        <w:t>.</w:t>
-      </w:r>
-      <w:r>
-        <w:rPr>
-          <w:rStyle w:val="Hyperlink"/>
-        </w:rPr>
-        <w:t>org</w:t>
-      </w:r>
-      <w:r>
-        <w:rPr>
-          <w:rStyle w:val="Hyperlink"/>
-          <w:lang w:val="ru-RU"/>
-        </w:rPr>
-        <w:t>/</w:t>
-      </w:r>
-      <w:r>
-        <w:rPr>
-          <w:rStyle w:val="Hyperlink"/>
-        </w:rPr>
-        <w:t>Contests</w:t>
-      </w:r>
-      <w:r>
-        <w:rPr>
-          <w:rStyle w:val="Hyperlink"/>
-          <w:lang w:val="ru-RU"/>
-        </w:rPr>
-        <w:t>/</w:t>
-      </w:r>
-      <w:r>
-        <w:rPr>
-          <w:rStyle w:val="Hyperlink"/>
-        </w:rPr>
-        <w:t>Practice</w:t>
-      </w:r>
-      <w:r>
-        <w:rPr>
-          <w:rStyle w:val="Hyperlink"/>
-          <w:lang w:val="ru-RU"/>
-        </w:rPr>
-        <w:t>/</w:t>
-      </w:r>
-      <w:r>
-        <w:rPr>
-          <w:rStyle w:val="Hyperlink"/>
-        </w:rPr>
-        <w:t>Index</w:t>
-      </w:r>
-      <w:r>
-        <w:rPr>
-          <w:rStyle w:val="Hyperlink"/>
-          <w:lang w:val="ru-RU"/>
-        </w:rPr>
-        <w:t>/4696#0</w:t>
-      </w:r>
-      <w:r>
-        <w:rPr>
-          <w:rStyle w:val="Hyperlink"/>
-          <w:lang w:val="ru-RU"/>
-        </w:rPr>
-        <w:fldChar w:fldCharType="end"/>
-      </w:r>
+      <w:hyperlink r:id="rId8" w:anchor="0" w:history="1">
+        <w:r>
+          <w:rPr>
+            <w:rStyle w:val="Hyperlink"/>
+          </w:rPr>
+          <w:t>https</w:t>
+        </w:r>
+        <w:r>
+          <w:rPr>
+            <w:rStyle w:val="Hyperlink"/>
+            <w:lang w:val="ru-RU"/>
+          </w:rPr>
+          <w:t>://</w:t>
+        </w:r>
+        <w:r>
+          <w:rPr>
+            <w:rStyle w:val="Hyperlink"/>
+          </w:rPr>
+          <w:t>judge</w:t>
+        </w:r>
+        <w:r>
+          <w:rPr>
+            <w:rStyle w:val="Hyperlink"/>
+            <w:lang w:val="ru-RU"/>
+          </w:rPr>
+          <w:t>.</w:t>
+        </w:r>
+        <w:r>
+          <w:rPr>
+            <w:rStyle w:val="Hyperlink"/>
+          </w:rPr>
+          <w:t>softuni</w:t>
+        </w:r>
+        <w:r>
+          <w:rPr>
+            <w:rStyle w:val="Hyperlink"/>
+            <w:lang w:val="ru-RU"/>
+          </w:rPr>
+          <w:t>.</w:t>
+        </w:r>
+        <w:r>
+          <w:rPr>
+            <w:rStyle w:val="Hyperlink"/>
+          </w:rPr>
+          <w:t>org</w:t>
+        </w:r>
+        <w:r>
+          <w:rPr>
+            <w:rStyle w:val="Hyperlink"/>
+            <w:lang w:val="ru-RU"/>
+          </w:rPr>
+          <w:t>/</w:t>
+        </w:r>
+        <w:r>
+          <w:rPr>
+            <w:rStyle w:val="Hyperlink"/>
+          </w:rPr>
+          <w:t>Contests</w:t>
+        </w:r>
+        <w:r>
+          <w:rPr>
+            <w:rStyle w:val="Hyperlink"/>
+            <w:lang w:val="ru-RU"/>
+          </w:rPr>
+          <w:t>/</w:t>
+        </w:r>
+        <w:r>
+          <w:rPr>
+            <w:rStyle w:val="Hyperlink"/>
+          </w:rPr>
+          <w:t>Practice</w:t>
+        </w:r>
+        <w:r>
+          <w:rPr>
+            <w:rStyle w:val="Hyperlink"/>
+            <w:lang w:val="ru-RU"/>
+          </w:rPr>
+          <w:t>/</w:t>
+        </w:r>
+        <w:r>
+          <w:rPr>
+            <w:rStyle w:val="Hyperlink"/>
+          </w:rPr>
+          <w:t>Index</w:t>
+        </w:r>
+        <w:r>
+          <w:rPr>
+            <w:rStyle w:val="Hyperlink"/>
+            <w:lang w:val="ru-RU"/>
+          </w:rPr>
+          <w:t>/4696#0</w:t>
+        </w:r>
+      </w:hyperlink>
     </w:p>
     <w:p>
       <w:pPr>
@@ -315,7 +221,7 @@
           <w:noProof/>
         </w:rPr>
         <w:drawing>
-          <wp:inline distT="0" distB="0" distL="0" distR="0" wp14:anchorId="4A3C3AED" wp14:editId="3D8B6D56">
+          <wp:inline distT="0" distB="0" distL="0" distR="0" wp14:anchorId="4A3C3AED" wp14:editId="6EF7E2C5">
             <wp:extent cx="1319916" cy="591290"/>
             <wp:effectExtent l="0" t="0" r="0" b="0"/>
             <wp:docPr id="38579746" name="Picture 1" descr="A yellow and blue sign with white text&#10;&#10;Description automatically generated"/>
@@ -332,7 +238,7 @@
                     </pic:cNvPicPr>
                   </pic:nvPicPr>
                   <pic:blipFill>
-                    <a:blip r:embed="rId8" cstate="print">
+                    <a:blip r:embed="rId9" cstate="print">
                       <a:extLst>
                         <a:ext uri="{28A0092B-C50C-407E-A947-70E740481C1C}">
                           <a14:useLocalDpi xmlns:a14="http://schemas.microsoft.com/office/drawing/2010/main" val="0"/>
@@ -2333,7 +2239,6 @@
         </w:rPr>
         <w:t xml:space="preserve">в таблицата </w:t>
       </w:r>
-      <w:proofErr w:type="spellStart"/>
       <w:r>
         <w:rPr>
           <w:rFonts w:ascii="Consolas" w:hAnsi="Consolas"/>
@@ -2342,7 +2247,6 @@
         </w:rPr>
         <w:t>OrderItems</w:t>
       </w:r>
-      <w:proofErr w:type="spellEnd"/>
       <w:r>
         <w:rPr>
           <w:lang w:val="ru-RU"/>
@@ -2858,7 +2762,6 @@
         </w:rPr>
         <w:t>"</w:t>
       </w:r>
-      <w:proofErr w:type="spellStart"/>
       <w:r>
         <w:rPr>
           <w:b/>
@@ -2866,7 +2769,6 @@
         </w:rPr>
         <w:t>TotalOrderValue</w:t>
       </w:r>
-      <w:proofErr w:type="spellEnd"/>
       <w:r>
         <w:rPr>
           <w:lang w:val="ru-RU"/>
@@ -2983,7 +2885,10 @@
               <w:spacing w:after="0"/>
             </w:pPr>
             <w:r>
-              <w:t>12300.00</w:t>
+              <w:t>7500</w:t>
+            </w:r>
+            <w:r>
+              <w:t>.00</w:t>
             </w:r>
           </w:p>
         </w:tc>
@@ -3012,7 +2917,10 @@
               <w:spacing w:after="0"/>
             </w:pPr>
             <w:r>
-              <w:t>960.00</w:t>
+              <w:t>800</w:t>
+            </w:r>
+            <w:r>
+              <w:t>.00</w:t>
             </w:r>
           </w:p>
         </w:tc>
@@ -3107,7 +3015,6 @@
         </w:rPr>
         <w:t>"</w:t>
       </w:r>
-      <w:proofErr w:type="spellStart"/>
       <w:r>
         <w:rPr>
           <w:b/>
@@ -3115,7 +3022,6 @@
         </w:rPr>
         <w:t>CategoryName</w:t>
       </w:r>
-      <w:proofErr w:type="spellEnd"/>
       <w:r>
         <w:rPr>
           <w:lang w:val="ru-RU"/>
@@ -3134,7 +3040,6 @@
         </w:rPr>
         <w:t>"</w:t>
       </w:r>
-      <w:proofErr w:type="spellStart"/>
       <w:r>
         <w:rPr>
           <w:b/>
@@ -3142,7 +3047,6 @@
         </w:rPr>
         <w:t>NumberOfProducts</w:t>
       </w:r>
-      <w:proofErr w:type="spellEnd"/>
       <w:r>
         <w:rPr>
           <w:lang w:val="ru-RU"/>
@@ -3307,8 +3211,8 @@
       </w:pPr>
     </w:p>
     <w:sectPr>
-      <w:headerReference w:type="default" r:id="rId9"/>
-      <w:footerReference w:type="default" r:id="rId10"/>
+      <w:headerReference w:type="default" r:id="rId10"/>
+      <w:footerReference w:type="default" r:id="rId11"/>
       <w:pgSz w:w="11909" w:h="16834" w:code="9"/>
       <w:pgMar w:top="567" w:right="737" w:bottom="680" w:left="737" w:header="567" w:footer="510" w:gutter="0"/>
       <w:cols w:space="720"/>

</xml_diff>

<commit_message>
Updates on Modeling Data and SQL JOIN Exam
</commit_message>
<xml_diff>
--- a/Courses/Software-Sciences/Module-3-Databases-New/12-Modeling-Data-and-SQL-JOIN-Exam/12-Modeling-Data-and-SQL-JOIN-Exam.docx
+++ b/Courses/Software-Sciences/Module-3-Databases-New/12-Modeling-Data-and-SQL-JOIN-Exam/12-Modeling-Data-and-SQL-JOIN-Exam.docx
@@ -99,99 +99,193 @@
         </w:rPr>
         <w:t xml:space="preserve">: </w:t>
       </w:r>
-      <w:hyperlink r:id="rId8" w:anchor="0" w:history="1">
-        <w:r>
-          <w:rPr>
-            <w:rStyle w:val="Hyperlink"/>
-          </w:rPr>
-          <w:t>https</w:t>
-        </w:r>
-        <w:r>
-          <w:rPr>
-            <w:rStyle w:val="Hyperlink"/>
-            <w:lang w:val="ru-RU"/>
-          </w:rPr>
-          <w:t>://</w:t>
-        </w:r>
-        <w:r>
-          <w:rPr>
-            <w:rStyle w:val="Hyperlink"/>
-          </w:rPr>
-          <w:t>judge</w:t>
-        </w:r>
-        <w:r>
-          <w:rPr>
-            <w:rStyle w:val="Hyperlink"/>
-            <w:lang w:val="ru-RU"/>
-          </w:rPr>
-          <w:t>.</w:t>
-        </w:r>
-        <w:r>
-          <w:rPr>
-            <w:rStyle w:val="Hyperlink"/>
-          </w:rPr>
-          <w:t>softuni</w:t>
-        </w:r>
-        <w:r>
-          <w:rPr>
-            <w:rStyle w:val="Hyperlink"/>
-            <w:lang w:val="ru-RU"/>
-          </w:rPr>
-          <w:t>.</w:t>
-        </w:r>
-        <w:r>
-          <w:rPr>
-            <w:rStyle w:val="Hyperlink"/>
-          </w:rPr>
-          <w:t>org</w:t>
-        </w:r>
-        <w:r>
-          <w:rPr>
-            <w:rStyle w:val="Hyperlink"/>
-            <w:lang w:val="ru-RU"/>
-          </w:rPr>
-          <w:t>/</w:t>
-        </w:r>
-        <w:r>
-          <w:rPr>
-            <w:rStyle w:val="Hyperlink"/>
-          </w:rPr>
-          <w:t>Contests</w:t>
-        </w:r>
-        <w:r>
-          <w:rPr>
-            <w:rStyle w:val="Hyperlink"/>
-            <w:lang w:val="ru-RU"/>
-          </w:rPr>
-          <w:t>/</w:t>
-        </w:r>
-        <w:r>
-          <w:rPr>
-            <w:rStyle w:val="Hyperlink"/>
-          </w:rPr>
-          <w:t>Practice</w:t>
-        </w:r>
-        <w:r>
-          <w:rPr>
-            <w:rStyle w:val="Hyperlink"/>
-            <w:lang w:val="ru-RU"/>
-          </w:rPr>
-          <w:t>/</w:t>
-        </w:r>
-        <w:r>
-          <w:rPr>
-            <w:rStyle w:val="Hyperlink"/>
-          </w:rPr>
-          <w:t>Index</w:t>
-        </w:r>
-        <w:r>
-          <w:rPr>
-            <w:rStyle w:val="Hyperlink"/>
-            <w:lang w:val="ru-RU"/>
-          </w:rPr>
-          <w:t>/4696#0</w:t>
-        </w:r>
-      </w:hyperlink>
+      <w:r>
+        <w:fldChar w:fldCharType="begin"/>
+      </w:r>
+      <w:r>
+        <w:instrText>HYPERLINK</w:instrText>
+      </w:r>
+      <w:r>
+        <w:rPr>
+          <w:lang w:val="ru-RU"/>
+        </w:rPr>
+        <w:instrText xml:space="preserve"> "</w:instrText>
+      </w:r>
+      <w:r>
+        <w:instrText>https</w:instrText>
+      </w:r>
+      <w:r>
+        <w:rPr>
+          <w:lang w:val="ru-RU"/>
+        </w:rPr>
+        <w:instrText>://</w:instrText>
+      </w:r>
+      <w:r>
+        <w:instrText>judge</w:instrText>
+      </w:r>
+      <w:r>
+        <w:rPr>
+          <w:lang w:val="ru-RU"/>
+        </w:rPr>
+        <w:instrText>.</w:instrText>
+      </w:r>
+      <w:r>
+        <w:instrText>softuni</w:instrText>
+      </w:r>
+      <w:r>
+        <w:rPr>
+          <w:lang w:val="ru-RU"/>
+        </w:rPr>
+        <w:instrText>.</w:instrText>
+      </w:r>
+      <w:r>
+        <w:instrText>org</w:instrText>
+      </w:r>
+      <w:r>
+        <w:rPr>
+          <w:lang w:val="ru-RU"/>
+        </w:rPr>
+        <w:instrText>/</w:instrText>
+      </w:r>
+      <w:r>
+        <w:instrText>Contests</w:instrText>
+      </w:r>
+      <w:r>
+        <w:rPr>
+          <w:lang w:val="ru-RU"/>
+        </w:rPr>
+        <w:instrText>/</w:instrText>
+      </w:r>
+      <w:r>
+        <w:instrText>Practice</w:instrText>
+      </w:r>
+      <w:r>
+        <w:rPr>
+          <w:lang w:val="ru-RU"/>
+        </w:rPr>
+        <w:instrText>/</w:instrText>
+      </w:r>
+      <w:r>
+        <w:instrText>Index</w:instrText>
+      </w:r>
+      <w:r>
+        <w:rPr>
+          <w:lang w:val="ru-RU"/>
+        </w:rPr>
+        <w:instrText>/4696" \</w:instrText>
+      </w:r>
+      <w:r>
+        <w:instrText>l</w:instrText>
+      </w:r>
+      <w:r>
+        <w:rPr>
+          <w:lang w:val="ru-RU"/>
+        </w:rPr>
+        <w:instrText xml:space="preserve"> "0"</w:instrText>
+      </w:r>
+      <w:r>
+        <w:fldChar w:fldCharType="separate"/>
+      </w:r>
+      <w:r>
+        <w:rPr>
+          <w:rStyle w:val="Hyperlink"/>
+        </w:rPr>
+        <w:t>https</w:t>
+      </w:r>
+      <w:r>
+        <w:rPr>
+          <w:rStyle w:val="Hyperlink"/>
+          <w:lang w:val="ru-RU"/>
+        </w:rPr>
+        <w:t>://</w:t>
+      </w:r>
+      <w:r>
+        <w:rPr>
+          <w:rStyle w:val="Hyperlink"/>
+        </w:rPr>
+        <w:t>judge</w:t>
+      </w:r>
+      <w:r>
+        <w:rPr>
+          <w:rStyle w:val="Hyperlink"/>
+          <w:lang w:val="ru-RU"/>
+        </w:rPr>
+        <w:t>.</w:t>
+      </w:r>
+      <w:proofErr w:type="spellStart"/>
+      <w:r>
+        <w:rPr>
+          <w:rStyle w:val="Hyperlink"/>
+        </w:rPr>
+        <w:t>softuni</w:t>
+      </w:r>
+      <w:proofErr w:type="spellEnd"/>
+      <w:r>
+        <w:rPr>
+          <w:rStyle w:val="Hyperlink"/>
+          <w:lang w:val="ru-RU"/>
+        </w:rPr>
+        <w:t>.</w:t>
+      </w:r>
+      <w:r>
+        <w:rPr>
+          <w:rStyle w:val="Hyperlink"/>
+        </w:rPr>
+        <w:t>org</w:t>
+      </w:r>
+      <w:r>
+        <w:rPr>
+          <w:rStyle w:val="Hyperlink"/>
+          <w:lang w:val="ru-RU"/>
+        </w:rPr>
+        <w:t>/</w:t>
+      </w:r>
+      <w:r>
+        <w:rPr>
+          <w:rStyle w:val="Hyperlink"/>
+        </w:rPr>
+        <w:t>Contests</w:t>
+      </w:r>
+      <w:r>
+        <w:rPr>
+          <w:rStyle w:val="Hyperlink"/>
+          <w:lang w:val="ru-RU"/>
+        </w:rPr>
+        <w:t>/</w:t>
+      </w:r>
+      <w:r>
+        <w:rPr>
+          <w:rStyle w:val="Hyperlink"/>
+        </w:rPr>
+        <w:t>Practice</w:t>
+      </w:r>
+      <w:r>
+        <w:rPr>
+          <w:rStyle w:val="Hyperlink"/>
+          <w:lang w:val="ru-RU"/>
+        </w:rPr>
+        <w:t>/</w:t>
+      </w:r>
+      <w:r>
+        <w:rPr>
+          <w:rStyle w:val="Hyperlink"/>
+        </w:rPr>
+        <w:t>Index</w:t>
+      </w:r>
+      <w:r>
+        <w:rPr>
+          <w:rStyle w:val="Hyperlink"/>
+          <w:lang w:val="ru-RU"/>
+        </w:rPr>
+        <w:t>/4696#0</w:t>
+      </w:r>
+      <w:r>
+        <w:rPr>
+          <w:rStyle w:val="Hyperlink"/>
+          <w:lang w:val="ru-RU"/>
+        </w:rPr>
+        <w:fldChar w:fldCharType="end"/>
+      </w:r>
     </w:p>
     <w:p>
       <w:pPr>
@@ -221,7 +315,7 @@
           <w:noProof/>
         </w:rPr>
         <w:drawing>
-          <wp:inline distT="0" distB="0" distL="0" distR="0" wp14:anchorId="4A3C3AED" wp14:editId="6EF7E2C5">
+          <wp:inline distT="0" distB="0" distL="0" distR="0" wp14:anchorId="4A3C3AED" wp14:editId="76DF6935">
             <wp:extent cx="1319916" cy="591290"/>
             <wp:effectExtent l="0" t="0" r="0" b="0"/>
             <wp:docPr id="38579746" name="Picture 1" descr="A yellow and blue sign with white text&#10;&#10;Description automatically generated"/>
@@ -238,7 +332,7 @@
                     </pic:cNvPicPr>
                   </pic:nvPicPr>
                   <pic:blipFill>
-                    <a:blip r:embed="rId9" cstate="print">
+                    <a:blip r:embed="rId8" cstate="print">
                       <a:extLst>
                         <a:ext uri="{28A0092B-C50C-407E-A947-70E740481C1C}">
                           <a14:useLocalDpi xmlns:a14="http://schemas.microsoft.com/office/drawing/2010/main" val="0"/>
@@ -760,7 +854,23 @@
           <w:noProof/>
           <w:lang w:val="bg-BG"/>
         </w:rPr>
-        <w:t xml:space="preserve"> ще въведе необходимите данни, които ще използвате за </w:t>
+        <w:t xml:space="preserve"> ще въведе </w:t>
+      </w:r>
+      <w:r>
+        <w:rPr>
+          <w:b/>
+          <w:bCs/>
+          <w:noProof/>
+          <w:lang w:val="bg-BG"/>
+        </w:rPr>
+        <w:t>необходимите данни</w:t>
+      </w:r>
+      <w:r>
+        <w:rPr>
+          <w:noProof/>
+          <w:lang w:val="bg-BG"/>
+        </w:rPr>
+        <w:t xml:space="preserve">, които ще използвате за </w:t>
       </w:r>
       <w:r>
         <w:rPr>
@@ -2239,6 +2349,7 @@
         </w:rPr>
         <w:t xml:space="preserve">в таблицата </w:t>
       </w:r>
+      <w:proofErr w:type="spellStart"/>
       <w:r>
         <w:rPr>
           <w:rFonts w:ascii="Consolas" w:hAnsi="Consolas"/>
@@ -2247,6 +2358,7 @@
         </w:rPr>
         <w:t>OrderItems</w:t>
       </w:r>
+      <w:proofErr w:type="spellEnd"/>
       <w:r>
         <w:rPr>
           <w:lang w:val="ru-RU"/>
@@ -2369,6 +2481,7 @@
         </w:rPr>
         <w:t xml:space="preserve"> на </w:t>
       </w:r>
+      <w:proofErr w:type="spellStart"/>
       <w:r>
         <w:rPr>
           <w:b/>
@@ -2376,6 +2489,7 @@
         </w:rPr>
         <w:t>CategoryName</w:t>
       </w:r>
+      <w:proofErr w:type="spellEnd"/>
       <w:r>
         <w:rPr>
           <w:lang w:val="bg-BG"/>
@@ -2762,6 +2876,7 @@
         </w:rPr>
         <w:t>"</w:t>
       </w:r>
+      <w:proofErr w:type="spellStart"/>
       <w:r>
         <w:rPr>
           <w:b/>
@@ -2769,6 +2884,7 @@
         </w:rPr>
         <w:t>TotalOrderValue</w:t>
       </w:r>
+      <w:proofErr w:type="spellEnd"/>
       <w:r>
         <w:rPr>
           <w:lang w:val="ru-RU"/>
@@ -3015,6 +3131,7 @@
         </w:rPr>
         <w:t>"</w:t>
       </w:r>
+      <w:proofErr w:type="spellStart"/>
       <w:r>
         <w:rPr>
           <w:b/>
@@ -3022,6 +3139,7 @@
         </w:rPr>
         <w:t>CategoryName</w:t>
       </w:r>
+      <w:proofErr w:type="spellEnd"/>
       <w:r>
         <w:rPr>
           <w:lang w:val="ru-RU"/>
@@ -3040,6 +3158,7 @@
         </w:rPr>
         <w:t>"</w:t>
       </w:r>
+      <w:proofErr w:type="spellStart"/>
       <w:r>
         <w:rPr>
           <w:b/>
@@ -3047,6 +3166,7 @@
         </w:rPr>
         <w:t>NumberOfProducts</w:t>
       </w:r>
+      <w:proofErr w:type="spellEnd"/>
       <w:r>
         <w:rPr>
           <w:lang w:val="ru-RU"/>
@@ -3127,6 +3247,7 @@
                 <w:noProof/>
               </w:rPr>
             </w:pPr>
+            <w:proofErr w:type="spellStart"/>
             <w:r>
               <w:rPr>
                 <w:b/>
@@ -3134,6 +3255,7 @@
               </w:rPr>
               <w:t>NumberOfProducts</w:t>
             </w:r>
+            <w:proofErr w:type="spellEnd"/>
           </w:p>
         </w:tc>
       </w:tr>
@@ -3211,8 +3333,8 @@
       </w:pPr>
     </w:p>
     <w:sectPr>
-      <w:headerReference w:type="default" r:id="rId10"/>
-      <w:footerReference w:type="default" r:id="rId11"/>
+      <w:headerReference w:type="default" r:id="rId9"/>
+      <w:footerReference w:type="default" r:id="rId10"/>
       <w:pgSz w:w="11909" w:h="16834" w:code="9"/>
       <w:pgMar w:top="567" w:right="737" w:bottom="680" w:left="737" w:header="567" w:footer="510" w:gutter="0"/>
       <w:cols w:space="720"/>

</xml_diff>